<commit_message>
[doc]: updated requirements file
</commit_message>
<xml_diff>
--- a/reports/D04/Student #2/04 Requirements - Student #2.docx
+++ b/reports/D04/Student #2/04 Requirements - Student #2.docx
@@ -344,19 +344,11 @@
                   </w:rPr>
                   <w:t xml:space="preserve"> </w:t>
                 </w:r>
-                <w:proofErr w:type="spellStart"/>
                 <w:r>
                   <w:rPr>
                     <w:rFonts w:asciiTheme="majorHAnsi" w:hAnsiTheme="majorHAnsi" w:cstheme="majorHAnsi"/>
                   </w:rPr>
-                  <w:t>rubpergar</w:t>
-                </w:r>
-                <w:proofErr w:type="spellEnd"/>
-                <w:r>
-                  <w:rPr>
-                    <w:rFonts w:asciiTheme="majorHAnsi" w:hAnsiTheme="majorHAnsi" w:cstheme="majorHAnsi"/>
-                  </w:rPr>
-                  <w:t xml:space="preserve"> </w:t>
+                  <w:t xml:space="preserve">rubpergar </w:t>
                 </w:r>
                 <w:r>
                   <w:rPr>
@@ -498,17 +490,22 @@
                     <w:rFonts w:asciiTheme="majorHAnsi" w:hAnsiTheme="majorHAnsi" w:cstheme="majorHAnsi"/>
                     <w:lang w:val="es-ES"/>
                   </w:rPr>
-                  <w:t xml:space="preserve">Desarrollador y </w:t>
+                  <w:t>Desarrollador</w:t>
                 </w:r>
-                <w:proofErr w:type="spellStart"/>
                 <w:r>
                   <w:rPr>
                     <w:rFonts w:asciiTheme="majorHAnsi" w:hAnsiTheme="majorHAnsi" w:cstheme="majorHAnsi"/>
                     <w:lang w:val="es-ES"/>
                   </w:rPr>
-                  <w:t>tester</w:t>
+                  <w:t>, analista</w:t>
                 </w:r>
-                <w:proofErr w:type="spellEnd"/>
+                <w:r>
+                  <w:rPr>
+                    <w:rFonts w:asciiTheme="majorHAnsi" w:hAnsiTheme="majorHAnsi" w:cstheme="majorHAnsi"/>
+                    <w:lang w:val="es-ES"/>
+                  </w:rPr>
+                  <w:t xml:space="preserve"> y tester</w:t>
+                </w:r>
                 <w:r>
                   <w:rPr>
                     <w:rFonts w:asciiTheme="majorHAnsi" w:hAnsiTheme="majorHAnsi" w:cstheme="majorHAnsi"/>
@@ -605,14 +602,12 @@
                   </w:rPr>
                   <w:t xml:space="preserve"> de </w:t>
                 </w:r>
-                <w:proofErr w:type="spellStart"/>
                 <w:r>
                   <w:rPr>
                     <w:rFonts w:asciiTheme="majorHAnsi" w:hAnsiTheme="majorHAnsi" w:cstheme="majorHAnsi"/>
                   </w:rPr>
                   <w:t>Octubre</w:t>
                 </w:r>
-                <w:proofErr w:type="spellEnd"/>
                 <w:r>
                   <w:rPr>
                     <w:rFonts w:asciiTheme="majorHAnsi" w:hAnsiTheme="majorHAnsi" w:cstheme="majorHAnsi"/>
@@ -4237,7 +4232,19 @@
             <w:rPr>
               <w:rFonts w:asciiTheme="majorHAnsi" w:hAnsiTheme="majorHAnsi" w:cstheme="majorHAnsi"/>
             </w:rPr>
-            <w:t xml:space="preserve">    </w:t>
+            <w:t xml:space="preserve"> </w:t>
+          </w:r>
+          <w:r>
+            <w:rPr>
+              <w:rFonts w:asciiTheme="majorHAnsi" w:hAnsiTheme="majorHAnsi" w:cstheme="majorHAnsi"/>
+            </w:rPr>
+            <w:t xml:space="preserve"> X</w:t>
+          </w:r>
+          <w:r>
+            <w:rPr>
+              <w:rFonts w:asciiTheme="majorHAnsi" w:hAnsiTheme="majorHAnsi" w:cstheme="majorHAnsi"/>
+            </w:rPr>
+            <w:t xml:space="preserve">   </w:t>
           </w:r>
         </w:sdtContent>
       </w:sdt>
@@ -4556,7 +4563,19 @@
             <w:rPr>
               <w:rFonts w:asciiTheme="majorHAnsi" w:hAnsiTheme="majorHAnsi" w:cstheme="majorHAnsi"/>
             </w:rPr>
-            <w:t xml:space="preserve">    </w:t>
+            <w:t xml:space="preserve"> </w:t>
+          </w:r>
+          <w:r>
+            <w:rPr>
+              <w:rFonts w:asciiTheme="majorHAnsi" w:hAnsiTheme="majorHAnsi" w:cstheme="majorHAnsi"/>
+            </w:rPr>
+            <w:t xml:space="preserve"> X</w:t>
+          </w:r>
+          <w:r>
+            <w:rPr>
+              <w:rFonts w:asciiTheme="majorHAnsi" w:hAnsiTheme="majorHAnsi" w:cstheme="majorHAnsi"/>
+            </w:rPr>
+            <w:t xml:space="preserve">   </w:t>
           </w:r>
         </w:sdtContent>
       </w:sdt>
@@ -6530,8 +6549,10 @@
     <w:rsid w:val="001A1AB5"/>
     <w:rsid w:val="004D7778"/>
     <w:rsid w:val="005C486D"/>
+    <w:rsid w:val="00767260"/>
     <w:rsid w:val="008025E4"/>
     <w:rsid w:val="00A82C10"/>
+    <w:rsid w:val="00B74B24"/>
   </w:rsids>
   <m:mathPr>
     <m:mathFont m:val="Cambria Math"/>

</xml_diff>